<commit_message>
Cleaning and organizing code
</commit_message>
<xml_diff>
--- a/04-ReactiveProgramming/Reactive programming (React) Task.docx
+++ b/04-ReactiveProgramming/Reactive programming (React) Task.docx
@@ -229,7 +229,16 @@
           <w:szCs w:val="20"/>
           <w:lang w:eastAsia="en-GB"/>
         </w:rPr>
-        <w:t xml:space="preserve">    "id": int, // id of sport</w:t>
+        <w:t xml:space="preserve">    "id": int, // id of </w:t>
+      </w:r>
+      <w:r>
+        <w:rPr>
+          <w:rFonts w:ascii="Courier New" w:eastAsia="Times New Roman" w:hAnsi="Courier New" w:cs="Courier New"/>
+          <w:sz w:val="20"/>
+          <w:szCs w:val="20"/>
+          <w:lang w:eastAsia="en-GB"/>
+        </w:rPr>
+        <w:t>user</w:t>
       </w:r>
     </w:p>
     <w:p>
@@ -267,7 +276,34 @@
           <w:szCs w:val="20"/>
           <w:lang w:eastAsia="en-GB"/>
         </w:rPr>
-        <w:t xml:space="preserve">    "name": string // sport name</w:t>
+        <w:t xml:space="preserve">    "</w:t>
+      </w:r>
+      <w:r>
+        <w:rPr>
+          <w:rFonts w:ascii="Courier New" w:eastAsia="Times New Roman" w:hAnsi="Courier New" w:cs="Courier New"/>
+          <w:sz w:val="20"/>
+          <w:szCs w:val="20"/>
+          <w:lang w:eastAsia="en-GB"/>
+        </w:rPr>
+        <w:t>login</w:t>
+      </w:r>
+      <w:r>
+        <w:rPr>
+          <w:rFonts w:ascii="Courier New" w:eastAsia="Times New Roman" w:hAnsi="Courier New" w:cs="Courier New"/>
+          <w:sz w:val="20"/>
+          <w:szCs w:val="20"/>
+          <w:lang w:eastAsia="en-GB"/>
+        </w:rPr>
+        <w:t xml:space="preserve">": string // </w:t>
+      </w:r>
+      <w:r>
+        <w:rPr>
+          <w:rFonts w:ascii="Courier New" w:eastAsia="Times New Roman" w:hAnsi="Courier New" w:cs="Courier New"/>
+          <w:sz w:val="20"/>
+          <w:szCs w:val="20"/>
+          <w:lang w:eastAsia="en-GB"/>
+        </w:rPr>
+        <w:t>username</w:t>
       </w:r>
     </w:p>
     <w:p>
@@ -335,14 +371,7 @@
     </w:p>
     <w:p>
       <w:pPr>
-        <w:spacing w:before="100" w:beforeAutospacing="1" w:after="100" w:afterAutospacing="1" w:line="240" w:lineRule="auto"/>
-        <w:ind w:left="1440"/>
-        <w:rPr>
-          <w:rFonts w:ascii="Times New Roman" w:eastAsia="Times New Roman" w:hAnsi="Times New Roman" w:cs="Times New Roman"/>
-          <w:sz w:val="24"/>
-          <w:szCs w:val="24"/>
-          <w:lang w:eastAsia="en-GB"/>
-        </w:rPr>
+        <w:ind w:left="720"/>
       </w:pPr>
       <w:r>
         <w:rPr>
@@ -353,33 +382,19 @@
         </w:rPr>
         <w:t xml:space="preserve"> 3.1. Requests sports from </w:t>
       </w:r>
-      <w:hyperlink r:id="rId10" w:tgtFrame="_blank" w:history="1">
+      <w:hyperlink r:id="rId10" w:history="1">
         <w:r>
           <w:rPr>
-            <w:rFonts w:ascii="Times New Roman" w:eastAsia="Times New Roman" w:hAnsi="Times New Roman" w:cs="Times New Roman"/>
-            <w:color w:val="0000FF"/>
-            <w:sz w:val="24"/>
-            <w:szCs w:val="24"/>
-            <w:u w:val="single"/>
-            <w:lang w:eastAsia="en-GB"/>
+            <w:rStyle w:val="Hyperlink"/>
           </w:rPr>
-          <w:t>https://sports.api.decathlon.com/sports</w:t>
+          <w:t>https://api.github.com/users</w:t>
         </w:r>
       </w:hyperlink>
-      <w:r>
-        <w:rPr>
-          <w:rFonts w:ascii="Times New Roman" w:eastAsia="Times New Roman" w:hAnsi="Times New Roman" w:cs="Times New Roman"/>
-          <w:sz w:val="24"/>
-          <w:szCs w:val="24"/>
-          <w:lang w:eastAsia="en-GB"/>
-        </w:rPr>
-        <w:t xml:space="preserve"> </w:t>
-      </w:r>
     </w:p>
     <w:p>
       <w:pPr>
         <w:spacing w:before="100" w:beforeAutospacing="1" w:after="100" w:afterAutospacing="1" w:line="240" w:lineRule="auto"/>
-        <w:ind w:left="1440"/>
+        <w:ind w:left="720"/>
         <w:rPr>
           <w:rFonts w:ascii="Times New Roman" w:eastAsia="Times New Roman" w:hAnsi="Times New Roman" w:cs="Times New Roman"/>
           <w:sz w:val="24"/>
@@ -428,7 +443,29 @@
           <w:szCs w:val="27"/>
           <w:lang w:eastAsia="en-GB"/>
         </w:rPr>
-        <w:t>Task 2 - API for Sports (2 Points)</w:t>
+        <w:t xml:space="preserve">Task 2 - API for </w:t>
+      </w:r>
+      <w:r>
+        <w:rPr>
+          <w:rFonts w:ascii="Times New Roman" w:eastAsia="Times New Roman" w:hAnsi="Times New Roman" w:cs="Times New Roman"/>
+          <w:b/>
+          <w:bCs/>
+          <w:sz w:val="27"/>
+          <w:szCs w:val="27"/>
+          <w:lang w:eastAsia="en-GB"/>
+        </w:rPr>
+        <w:t>Users</w:t>
+      </w:r>
+      <w:r>
+        <w:rPr>
+          <w:rFonts w:ascii="Times New Roman" w:eastAsia="Times New Roman" w:hAnsi="Times New Roman" w:cs="Times New Roman"/>
+          <w:b/>
+          <w:bCs/>
+          <w:sz w:val="27"/>
+          <w:szCs w:val="27"/>
+          <w:lang w:eastAsia="en-GB"/>
+        </w:rPr>
+        <w:t xml:space="preserve"> (2 Points)</w:t>
       </w:r>
     </w:p>
     <w:p>
@@ -510,47 +547,187 @@
           <w:szCs w:val="20"/>
           <w:lang w:eastAsia="en-GB"/>
         </w:rPr>
-        <w:t>/v1/sport/{</w:t>
-      </w:r>
-      <w:proofErr w:type="spellStart"/>
-      <w:r>
-        <w:rPr>
-          <w:rFonts w:ascii="Courier New" w:eastAsia="Times New Roman" w:hAnsi="Courier New" w:cs="Courier New"/>
-          <w:sz w:val="20"/>
-          <w:szCs w:val="20"/>
-          <w:lang w:eastAsia="en-GB"/>
-        </w:rPr>
-        <w:t>sportname</w:t>
-      </w:r>
-      <w:proofErr w:type="spellEnd"/>
-      <w:r>
-        <w:rPr>
-          <w:rFonts w:ascii="Courier New" w:eastAsia="Times New Roman" w:hAnsi="Courier New" w:cs="Courier New"/>
-          <w:sz w:val="20"/>
-          <w:szCs w:val="20"/>
-          <w:lang w:eastAsia="en-GB"/>
-        </w:rPr>
-        <w:t xml:space="preserve">]} // create sport with name. make sure that you correctly </w:t>
-      </w:r>
-      <w:proofErr w:type="spellStart"/>
-      <w:r>
-        <w:rPr>
-          <w:rFonts w:ascii="Courier New" w:eastAsia="Times New Roman" w:hAnsi="Courier New" w:cs="Courier New"/>
-          <w:sz w:val="20"/>
-          <w:szCs w:val="20"/>
-          <w:lang w:eastAsia="en-GB"/>
-        </w:rPr>
-        <w:t>cach</w:t>
-      </w:r>
-      <w:proofErr w:type="spellEnd"/>
-      <w:r>
-        <w:rPr>
-          <w:rFonts w:ascii="Courier New" w:eastAsia="Times New Roman" w:hAnsi="Courier New" w:cs="Courier New"/>
-          <w:sz w:val="20"/>
-          <w:szCs w:val="20"/>
-          <w:lang w:eastAsia="en-GB"/>
-        </w:rPr>
-        <w:t xml:space="preserve"> exceptions if sport with provided name already exist</w:t>
+        <w:t>/v1/</w:t>
+      </w:r>
+      <w:r>
+        <w:rPr>
+          <w:rFonts w:ascii="Courier New" w:eastAsia="Times New Roman" w:hAnsi="Courier New" w:cs="Courier New"/>
+          <w:sz w:val="20"/>
+          <w:szCs w:val="20"/>
+          <w:lang w:eastAsia="en-GB"/>
+        </w:rPr>
+        <w:t>users</w:t>
+      </w:r>
+      <w:r>
+        <w:rPr>
+          <w:rFonts w:ascii="Courier New" w:eastAsia="Times New Roman" w:hAnsi="Courier New" w:cs="Courier New"/>
+          <w:sz w:val="20"/>
+          <w:szCs w:val="20"/>
+          <w:lang w:eastAsia="en-GB"/>
+        </w:rPr>
+        <w:t>/{</w:t>
+      </w:r>
+      <w:r>
+        <w:rPr>
+          <w:rFonts w:ascii="Courier New" w:eastAsia="Times New Roman" w:hAnsi="Courier New" w:cs="Courier New"/>
+          <w:sz w:val="20"/>
+          <w:szCs w:val="20"/>
+          <w:lang w:eastAsia="en-GB"/>
+        </w:rPr>
+        <w:t>login</w:t>
+      </w:r>
+      <w:r>
+        <w:rPr>
+          <w:rFonts w:ascii="Courier New" w:eastAsia="Times New Roman" w:hAnsi="Courier New" w:cs="Courier New"/>
+          <w:sz w:val="20"/>
+          <w:szCs w:val="20"/>
+          <w:lang w:eastAsia="en-GB"/>
+        </w:rPr>
+        <w:t xml:space="preserve">]} // </w:t>
+      </w:r>
+      <w:r>
+        <w:rPr>
+          <w:rFonts w:ascii="Courier New" w:eastAsia="Times New Roman" w:hAnsi="Courier New" w:cs="Courier New"/>
+          <w:sz w:val="20"/>
+          <w:szCs w:val="20"/>
+          <w:lang w:eastAsia="en-GB"/>
+        </w:rPr>
+        <w:t>insert</w:t>
+      </w:r>
+      <w:r>
+        <w:rPr>
+          <w:rFonts w:ascii="Courier New" w:eastAsia="Times New Roman" w:hAnsi="Courier New" w:cs="Courier New"/>
+          <w:sz w:val="20"/>
+          <w:szCs w:val="20"/>
+          <w:lang w:eastAsia="en-GB"/>
+        </w:rPr>
+        <w:t xml:space="preserve"> </w:t>
+      </w:r>
+      <w:r>
+        <w:rPr>
+          <w:rFonts w:ascii="Courier New" w:eastAsia="Times New Roman" w:hAnsi="Courier New" w:cs="Courier New"/>
+          <w:sz w:val="20"/>
+          <w:szCs w:val="20"/>
+          <w:lang w:eastAsia="en-GB"/>
+        </w:rPr>
+        <w:t>user</w:t>
+      </w:r>
+      <w:r>
+        <w:rPr>
+          <w:rFonts w:ascii="Courier New" w:eastAsia="Times New Roman" w:hAnsi="Courier New" w:cs="Courier New"/>
+          <w:sz w:val="20"/>
+          <w:szCs w:val="20"/>
+          <w:lang w:eastAsia="en-GB"/>
+        </w:rPr>
+        <w:t xml:space="preserve"> </w:t>
+      </w:r>
+      <w:r>
+        <w:rPr>
+          <w:rFonts w:ascii="Courier New" w:eastAsia="Times New Roman" w:hAnsi="Courier New" w:cs="Courier New"/>
+          <w:sz w:val="20"/>
+          <w:szCs w:val="20"/>
+          <w:lang w:eastAsia="en-GB"/>
+        </w:rPr>
+        <w:t xml:space="preserve">by </w:t>
+      </w:r>
+      <w:r>
+        <w:rPr>
+          <w:rFonts w:ascii="Courier New" w:eastAsia="Times New Roman" w:hAnsi="Courier New" w:cs="Courier New"/>
+          <w:sz w:val="20"/>
+          <w:szCs w:val="20"/>
+          <w:lang w:eastAsia="en-GB"/>
+        </w:rPr>
+        <w:t>user</w:t>
+      </w:r>
+      <w:r>
+        <w:rPr>
+          <w:rFonts w:ascii="Courier New" w:eastAsia="Times New Roman" w:hAnsi="Courier New" w:cs="Courier New"/>
+          <w:sz w:val="20"/>
+          <w:szCs w:val="20"/>
+          <w:lang w:eastAsia="en-GB"/>
+        </w:rPr>
+        <w:t>name</w:t>
+      </w:r>
+      <w:r>
+        <w:rPr>
+          <w:rFonts w:ascii="Courier New" w:eastAsia="Times New Roman" w:hAnsi="Courier New" w:cs="Courier New"/>
+          <w:sz w:val="20"/>
+          <w:szCs w:val="20"/>
+          <w:lang w:eastAsia="en-GB"/>
+        </w:rPr>
+        <w:t xml:space="preserve"> (login)</w:t>
+      </w:r>
+      <w:r>
+        <w:rPr>
+          <w:rFonts w:ascii="Courier New" w:eastAsia="Times New Roman" w:hAnsi="Courier New" w:cs="Courier New"/>
+          <w:sz w:val="20"/>
+          <w:szCs w:val="20"/>
+          <w:lang w:eastAsia="en-GB"/>
+        </w:rPr>
+        <w:t xml:space="preserve">. make sure that you correctly </w:t>
+      </w:r>
+      <w:r>
+        <w:rPr>
+          <w:rFonts w:ascii="Courier New" w:eastAsia="Times New Roman" w:hAnsi="Courier New" w:cs="Courier New"/>
+          <w:sz w:val="20"/>
+          <w:szCs w:val="20"/>
+          <w:lang w:eastAsia="en-GB"/>
+        </w:rPr>
+        <w:t>catch</w:t>
+      </w:r>
+      <w:r>
+        <w:rPr>
+          <w:rFonts w:ascii="Courier New" w:eastAsia="Times New Roman" w:hAnsi="Courier New" w:cs="Courier New"/>
+          <w:sz w:val="20"/>
+          <w:szCs w:val="20"/>
+          <w:lang w:eastAsia="en-GB"/>
+        </w:rPr>
+        <w:t xml:space="preserve"> exceptions if </w:t>
+      </w:r>
+      <w:r>
+        <w:rPr>
+          <w:rFonts w:ascii="Courier New" w:eastAsia="Times New Roman" w:hAnsi="Courier New" w:cs="Courier New"/>
+          <w:sz w:val="20"/>
+          <w:szCs w:val="20"/>
+          <w:lang w:eastAsia="en-GB"/>
+        </w:rPr>
+        <w:t>the user</w:t>
+      </w:r>
+      <w:r>
+        <w:rPr>
+          <w:rFonts w:ascii="Courier New" w:eastAsia="Times New Roman" w:hAnsi="Courier New" w:cs="Courier New"/>
+          <w:sz w:val="20"/>
+          <w:szCs w:val="20"/>
+          <w:lang w:eastAsia="en-GB"/>
+        </w:rPr>
+        <w:t xml:space="preserve"> with </w:t>
+      </w:r>
+      <w:r>
+        <w:rPr>
+          <w:rFonts w:ascii="Courier New" w:eastAsia="Times New Roman" w:hAnsi="Courier New" w:cs="Courier New"/>
+          <w:sz w:val="20"/>
+          <w:szCs w:val="20"/>
+          <w:lang w:eastAsia="en-GB"/>
+        </w:rPr>
+        <w:t xml:space="preserve">the </w:t>
+      </w:r>
+      <w:r>
+        <w:rPr>
+          <w:rFonts w:ascii="Courier New" w:eastAsia="Times New Roman" w:hAnsi="Courier New" w:cs="Courier New"/>
+          <w:sz w:val="20"/>
+          <w:szCs w:val="20"/>
+          <w:lang w:eastAsia="en-GB"/>
+        </w:rPr>
+        <w:t xml:space="preserve">provided name already </w:t>
+      </w:r>
+      <w:r>
+        <w:rPr>
+          <w:rFonts w:ascii="Courier New" w:eastAsia="Times New Roman" w:hAnsi="Courier New" w:cs="Courier New"/>
+          <w:sz w:val="20"/>
+          <w:szCs w:val="20"/>
+          <w:lang w:eastAsia="en-GB"/>
+        </w:rPr>
+        <w:t>exist.</w:t>
       </w:r>
     </w:p>
     <w:p>
@@ -618,7 +795,16 @@
           <w:szCs w:val="20"/>
           <w:lang w:eastAsia="en-GB"/>
         </w:rPr>
-        <w:t>sport?q</w:t>
+        <w:t>user</w:t>
+      </w:r>
+      <w:r>
+        <w:rPr>
+          <w:rFonts w:ascii="Courier New" w:eastAsia="Times New Roman" w:hAnsi="Courier New" w:cs="Courier New"/>
+          <w:sz w:val="20"/>
+          <w:szCs w:val="20"/>
+          <w:lang w:eastAsia="en-GB"/>
+        </w:rPr>
+        <w:t>?q</w:t>
       </w:r>
       <w:proofErr w:type="spellEnd"/>
       <w:r>
@@ -628,7 +814,52 @@
           <w:szCs w:val="20"/>
           <w:lang w:eastAsia="en-GB"/>
         </w:rPr>
-        <w:t>=... //search sports by name</w:t>
+        <w:t xml:space="preserve">=... //search </w:t>
+      </w:r>
+      <w:r>
+        <w:rPr>
+          <w:rFonts w:ascii="Courier New" w:eastAsia="Times New Roman" w:hAnsi="Courier New" w:cs="Courier New"/>
+          <w:sz w:val="20"/>
+          <w:szCs w:val="20"/>
+          <w:lang w:eastAsia="en-GB"/>
+        </w:rPr>
+        <w:t>user</w:t>
+      </w:r>
+      <w:r>
+        <w:rPr>
+          <w:rFonts w:ascii="Courier New" w:eastAsia="Times New Roman" w:hAnsi="Courier New" w:cs="Courier New"/>
+          <w:sz w:val="20"/>
+          <w:szCs w:val="20"/>
+          <w:lang w:eastAsia="en-GB"/>
+        </w:rPr>
+        <w:t xml:space="preserve"> by </w:t>
+      </w:r>
+      <w:r>
+        <w:rPr>
+          <w:rFonts w:ascii="Courier New" w:eastAsia="Times New Roman" w:hAnsi="Courier New" w:cs="Courier New"/>
+          <w:sz w:val="20"/>
+          <w:szCs w:val="20"/>
+          <w:lang w:eastAsia="en-GB"/>
+        </w:rPr>
+        <w:t>user</w:t>
+      </w:r>
+      <w:r>
+        <w:rPr>
+          <w:rFonts w:ascii="Courier New" w:eastAsia="Times New Roman" w:hAnsi="Courier New" w:cs="Courier New"/>
+          <w:sz w:val="20"/>
+          <w:szCs w:val="20"/>
+          <w:lang w:eastAsia="en-GB"/>
+        </w:rPr>
+        <w:t>name</w:t>
+      </w:r>
+      <w:r>
+        <w:rPr>
+          <w:rFonts w:ascii="Courier New" w:eastAsia="Times New Roman" w:hAnsi="Courier New" w:cs="Courier New"/>
+          <w:sz w:val="20"/>
+          <w:szCs w:val="20"/>
+          <w:lang w:eastAsia="en-GB"/>
+        </w:rPr>
+        <w:t xml:space="preserve"> (login)</w:t>
       </w:r>
     </w:p>
     <w:p>
@@ -652,7 +883,16 @@
           <w:szCs w:val="24"/>
           <w:lang w:eastAsia="en-GB"/>
         </w:rPr>
-        <w:t>Implement methods in reactive repository with methods to support API above</w:t>
+        <w:t xml:space="preserve">Implement methods in reactive repository with methods to support API </w:t>
+      </w:r>
+      <w:r>
+        <w:rPr>
+          <w:rFonts w:ascii="Times New Roman" w:eastAsia="Times New Roman" w:hAnsi="Times New Roman" w:cs="Times New Roman"/>
+          <w:sz w:val="24"/>
+          <w:szCs w:val="24"/>
+          <w:lang w:eastAsia="en-GB"/>
+        </w:rPr>
+        <w:t>above.</w:t>
       </w:r>
     </w:p>
     <w:p>
@@ -703,17 +943,15 @@
         </w:rPr>
         <w:t xml:space="preserve">Modify our ETL implementation to apply backpressure. Tell the upstream to only send 20 elements at a time by using </w:t>
       </w:r>
-      <w:proofErr w:type="gramStart"/>
-      <w:r>
-        <w:rPr>
-          <w:rFonts w:ascii="Times New Roman" w:eastAsia="Times New Roman" w:hAnsi="Times New Roman" w:cs="Times New Roman"/>
-          <w:sz w:val="24"/>
-          <w:szCs w:val="24"/>
-          <w:lang w:eastAsia="en-GB"/>
-        </w:rPr>
-        <w:t>request(</w:t>
-      </w:r>
-      <w:proofErr w:type="gramEnd"/>
+      <w:r>
+        <w:rPr>
+          <w:rFonts w:ascii="Times New Roman" w:eastAsia="Times New Roman" w:hAnsi="Times New Roman" w:cs="Times New Roman"/>
+          <w:sz w:val="24"/>
+          <w:szCs w:val="24"/>
+          <w:lang w:eastAsia="en-GB"/>
+        </w:rPr>
+        <w:t>request (</w:t>
+      </w:r>
       <w:r>
         <w:rPr>
           <w:rFonts w:ascii="Times New Roman" w:eastAsia="Times New Roman" w:hAnsi="Times New Roman" w:cs="Times New Roman"/>
@@ -747,17 +985,15 @@
         </w:rPr>
         <w:t xml:space="preserve">Log operations to see that </w:t>
       </w:r>
-      <w:proofErr w:type="gramStart"/>
-      <w:r>
-        <w:rPr>
-          <w:rFonts w:ascii="Times New Roman" w:eastAsia="Times New Roman" w:hAnsi="Times New Roman" w:cs="Times New Roman"/>
-          <w:sz w:val="24"/>
-          <w:szCs w:val="24"/>
-          <w:lang w:eastAsia="en-GB"/>
-        </w:rPr>
-        <w:t>request(</w:t>
-      </w:r>
-      <w:proofErr w:type="gramEnd"/>
+      <w:r>
+        <w:rPr>
+          <w:rFonts w:ascii="Times New Roman" w:eastAsia="Times New Roman" w:hAnsi="Times New Roman" w:cs="Times New Roman"/>
+          <w:sz w:val="24"/>
+          <w:szCs w:val="24"/>
+          <w:lang w:eastAsia="en-GB"/>
+        </w:rPr>
+        <w:t>request (</w:t>
+      </w:r>
       <w:r>
         <w:rPr>
           <w:rFonts w:ascii="Times New Roman" w:eastAsia="Times New Roman" w:hAnsi="Times New Roman" w:cs="Times New Roman"/>
@@ -767,6 +1003,24 @@
         </w:rPr>
         <w:t xml:space="preserve">20) is </w:t>
       </w:r>
+      <w:r>
+        <w:rPr>
+          <w:rFonts w:ascii="Times New Roman" w:eastAsia="Times New Roman" w:hAnsi="Times New Roman" w:cs="Times New Roman"/>
+          <w:sz w:val="24"/>
+          <w:szCs w:val="24"/>
+          <w:lang w:eastAsia="en-GB"/>
+        </w:rPr>
+        <w:t>called</w:t>
+      </w:r>
+      <w:r>
+        <w:rPr>
+          <w:rFonts w:ascii="Times New Roman" w:eastAsia="Times New Roman" w:hAnsi="Times New Roman" w:cs="Times New Roman"/>
+          <w:sz w:val="24"/>
+          <w:szCs w:val="24"/>
+          <w:lang w:eastAsia="en-GB"/>
+        </w:rPr>
+        <w:t xml:space="preserve">, followed by 20 </w:t>
+      </w:r>
       <w:proofErr w:type="spellStart"/>
       <w:r>
         <w:rPr>
@@ -775,7 +1029,7 @@
           <w:szCs w:val="24"/>
           <w:lang w:eastAsia="en-GB"/>
         </w:rPr>
-        <w:t>calles</w:t>
+        <w:t>onNext</w:t>
       </w:r>
       <w:proofErr w:type="spellEnd"/>
       <w:r>
@@ -785,30 +1039,18 @@
           <w:szCs w:val="24"/>
           <w:lang w:eastAsia="en-GB"/>
         </w:rPr>
-        <w:t xml:space="preserve">, followed by 20 </w:t>
-      </w:r>
-      <w:proofErr w:type="spellStart"/>
-      <w:r>
-        <w:rPr>
-          <w:rFonts w:ascii="Times New Roman" w:eastAsia="Times New Roman" w:hAnsi="Times New Roman" w:cs="Times New Roman"/>
-          <w:sz w:val="24"/>
-          <w:szCs w:val="24"/>
-          <w:lang w:eastAsia="en-GB"/>
-        </w:rPr>
-        <w:t>onNext</w:t>
-      </w:r>
-      <w:proofErr w:type="spellEnd"/>
-      <w:r>
-        <w:rPr>
-          <w:rFonts w:ascii="Times New Roman" w:eastAsia="Times New Roman" w:hAnsi="Times New Roman" w:cs="Times New Roman"/>
-          <w:sz w:val="24"/>
-          <w:szCs w:val="24"/>
-          <w:lang w:eastAsia="en-GB"/>
-        </w:rPr>
-        <w:t>() calls, then request(20) again and so on.</w:t>
+        <w:t xml:space="preserve"> (</w:t>
+      </w:r>
+      <w:r>
+        <w:rPr>
+          <w:rFonts w:ascii="Times New Roman" w:eastAsia="Times New Roman" w:hAnsi="Times New Roman" w:cs="Times New Roman"/>
+          <w:sz w:val="24"/>
+          <w:szCs w:val="24"/>
+          <w:lang w:eastAsia="en-GB"/>
+        </w:rPr>
+        <w:t>) calls, then request(20) again and so on.</w:t>
       </w:r>
     </w:p>
-    <w:p/>
     <w:sectPr>
       <w:pgSz w:w="11906" w:h="16838"/>
       <w:pgMar w:top="1440" w:right="1440" w:bottom="1440" w:left="1440" w:header="708" w:footer="708" w:gutter="0"/>
@@ -1937,7 +2179,6 @@
     <w:name w:val="Hyperlink"/>
     <w:basedOn w:val="DefaultParagraphFont"/>
     <w:uiPriority w:val="99"/>
-    <w:semiHidden/>
     <w:unhideWhenUsed/>
     <w:rsid w:val="00F638B4"/>
     <w:rPr>
@@ -2032,6 +2273,18 @@
     <w:name w:val="err"/>
     <w:basedOn w:val="DefaultParagraphFont"/>
     <w:rsid w:val="00F638B4"/>
+  </w:style>
+  <w:style w:type="character" w:styleId="UnresolvedMention">
+    <w:name w:val="Unresolved Mention"/>
+    <w:basedOn w:val="DefaultParagraphFont"/>
+    <w:uiPriority w:val="99"/>
+    <w:semiHidden/>
+    <w:unhideWhenUsed/>
+    <w:rsid w:val="00265837"/>
+    <w:rPr>
+      <w:color w:val="605E5C"/>
+      <w:shd w:val="clear" w:color="auto" w:fill="E1DFDD"/>
+    </w:rPr>
   </w:style>
 </w:styles>
 </file>
@@ -2341,53 +2594,19 @@
 </file>
 
 <file path=customXml/item2.xml><?xml version="1.0" encoding="utf-8"?>
-<?mso-contentType ?>
-<spe:Receivers xmlns:spe="http://schemas.microsoft.com/sharepoint/events">
-  <Receiver>
-    <Name>Document ID Generator</Name>
-    <Synchronization>Synchronous</Synchronization>
-    <Type>10001</Type>
-    <SequenceNumber>1000</SequenceNumber>
-    <Url/>
-    <Assembly>Microsoft.Office.DocumentManagement, Version=16.0.0.0, Culture=neutral, PublicKeyToken=71e9bce111e9429c</Assembly>
-    <Class>Microsoft.Office.DocumentManagement.Internal.DocIdHandler</Class>
-    <Data/>
-    <Filter/>
-  </Receiver>
-  <Receiver>
-    <Name>Document ID Generator</Name>
-    <Synchronization>Synchronous</Synchronization>
-    <Type>10002</Type>
-    <SequenceNumber>1001</SequenceNumber>
-    <Url/>
-    <Assembly>Microsoft.Office.DocumentManagement, Version=16.0.0.0, Culture=neutral, PublicKeyToken=71e9bce111e9429c</Assembly>
-    <Class>Microsoft.Office.DocumentManagement.Internal.DocIdHandler</Class>
-    <Data/>
-    <Filter/>
-  </Receiver>
-  <Receiver>
-    <Name>Document ID Generator</Name>
-    <Synchronization>Synchronous</Synchronization>
-    <Type>10004</Type>
-    <SequenceNumber>1002</SequenceNumber>
-    <Url/>
-    <Assembly>Microsoft.Office.DocumentManagement, Version=16.0.0.0, Culture=neutral, PublicKeyToken=71e9bce111e9429c</Assembly>
-    <Class>Microsoft.Office.DocumentManagement.Internal.DocIdHandler</Class>
-    <Data/>
-    <Filter/>
-  </Receiver>
-  <Receiver>
-    <Name>Document ID Generator</Name>
-    <Synchronization>Synchronous</Synchronization>
-    <Type>10006</Type>
-    <SequenceNumber>1003</SequenceNumber>
-    <Url/>
-    <Assembly>Microsoft.Office.DocumentManagement, Version=16.0.0.0, Culture=neutral, PublicKeyToken=71e9bce111e9429c</Assembly>
-    <Class>Microsoft.Office.DocumentManagement.Internal.DocIdHandler</Class>
-    <Data/>
-    <Filter/>
-  </Receiver>
-</spe:Receivers>
+<p:properties xmlns:p="http://schemas.microsoft.com/office/2006/metadata/properties" xmlns:xsi="http://www.w3.org/2001/XMLSchema-instance" xmlns:pc="http://schemas.microsoft.com/office/infopath/2007/PartnerControls">
+  <documentManagement>
+    <_dlc_DocId xmlns="5ede5379-f79c-4964-9301-1140f96aa672">DOCID-199828462-14872</_dlc_DocId>
+    <_dlc_DocIdUrl xmlns="5ede5379-f79c-4964-9301-1140f96aa672">
+      <Url>https://epam.sharepoint.com/sites/LMSO/_layouts/15/DocIdRedir.aspx?ID=DOCID-199828462-14872</Url>
+      <Description>DOCID-199828462-14872</Description>
+    </_dlc_DocIdUrl>
+    <TaxCatchAll xmlns="5ede5379-f79c-4964-9301-1140f96aa672" xsi:nil="true"/>
+    <lcf76f155ced4ddcb4097134ff3c332f xmlns="a435e5aa-5e81-42b9-b33b-4f939a73c4ef">
+      <Terms xmlns="http://schemas.microsoft.com/office/infopath/2007/PartnerControls"/>
+    </lcf76f155ced4ddcb4097134ff3c332f>
+  </documentManagement>
+</p:properties>
 </file>
 
 <file path=customXml/item3.xml><?xml version="1.0" encoding="utf-8"?>
@@ -2625,19 +2844,53 @@
 </file>
 
 <file path=customXml/item4.xml><?xml version="1.0" encoding="utf-8"?>
-<p:properties xmlns:p="http://schemas.microsoft.com/office/2006/metadata/properties" xmlns:xsi="http://www.w3.org/2001/XMLSchema-instance" xmlns:pc="http://schemas.microsoft.com/office/infopath/2007/PartnerControls">
-  <documentManagement>
-    <_dlc_DocId xmlns="5ede5379-f79c-4964-9301-1140f96aa672">DOCID-199828462-14872</_dlc_DocId>
-    <_dlc_DocIdUrl xmlns="5ede5379-f79c-4964-9301-1140f96aa672">
-      <Url>https://epam.sharepoint.com/sites/LMSO/_layouts/15/DocIdRedir.aspx?ID=DOCID-199828462-14872</Url>
-      <Description>DOCID-199828462-14872</Description>
-    </_dlc_DocIdUrl>
-    <TaxCatchAll xmlns="5ede5379-f79c-4964-9301-1140f96aa672" xsi:nil="true"/>
-    <lcf76f155ced4ddcb4097134ff3c332f xmlns="a435e5aa-5e81-42b9-b33b-4f939a73c4ef">
-      <Terms xmlns="http://schemas.microsoft.com/office/infopath/2007/PartnerControls"/>
-    </lcf76f155ced4ddcb4097134ff3c332f>
-  </documentManagement>
-</p:properties>
+<?mso-contentType ?>
+<spe:Receivers xmlns:spe="http://schemas.microsoft.com/sharepoint/events">
+  <Receiver>
+    <Name>Document ID Generator</Name>
+    <Synchronization>Synchronous</Synchronization>
+    <Type>10001</Type>
+    <SequenceNumber>1000</SequenceNumber>
+    <Url/>
+    <Assembly>Microsoft.Office.DocumentManagement, Version=16.0.0.0, Culture=neutral, PublicKeyToken=71e9bce111e9429c</Assembly>
+    <Class>Microsoft.Office.DocumentManagement.Internal.DocIdHandler</Class>
+    <Data/>
+    <Filter/>
+  </Receiver>
+  <Receiver>
+    <Name>Document ID Generator</Name>
+    <Synchronization>Synchronous</Synchronization>
+    <Type>10002</Type>
+    <SequenceNumber>1001</SequenceNumber>
+    <Url/>
+    <Assembly>Microsoft.Office.DocumentManagement, Version=16.0.0.0, Culture=neutral, PublicKeyToken=71e9bce111e9429c</Assembly>
+    <Class>Microsoft.Office.DocumentManagement.Internal.DocIdHandler</Class>
+    <Data/>
+    <Filter/>
+  </Receiver>
+  <Receiver>
+    <Name>Document ID Generator</Name>
+    <Synchronization>Synchronous</Synchronization>
+    <Type>10004</Type>
+    <SequenceNumber>1002</SequenceNumber>
+    <Url/>
+    <Assembly>Microsoft.Office.DocumentManagement, Version=16.0.0.0, Culture=neutral, PublicKeyToken=71e9bce111e9429c</Assembly>
+    <Class>Microsoft.Office.DocumentManagement.Internal.DocIdHandler</Class>
+    <Data/>
+    <Filter/>
+  </Receiver>
+  <Receiver>
+    <Name>Document ID Generator</Name>
+    <Synchronization>Synchronous</Synchronization>
+    <Type>10006</Type>
+    <SequenceNumber>1003</SequenceNumber>
+    <Url/>
+    <Assembly>Microsoft.Office.DocumentManagement, Version=16.0.0.0, Culture=neutral, PublicKeyToken=71e9bce111e9429c</Assembly>
+    <Class>Microsoft.Office.DocumentManagement.Internal.DocIdHandler</Class>
+    <Data/>
+    <Filter/>
+  </Receiver>
+</spe:Receivers>
 </file>
 
 <file path=customXml/itemProps1.xml><?xml version="1.0" encoding="utf-8"?>
@@ -2649,9 +2902,12 @@
 </file>
 
 <file path=customXml/itemProps2.xml><?xml version="1.0" encoding="utf-8"?>
-<ds:datastoreItem xmlns:ds="http://schemas.openxmlformats.org/officeDocument/2006/customXml" ds:itemID="{A7544A28-05D4-4DA2-8F64-DC75AD5B82FA}">
+<ds:datastoreItem xmlns:ds="http://schemas.openxmlformats.org/officeDocument/2006/customXml" ds:itemID="{9016F33D-83FE-41D5-B7C0-0FD0691AD2F7}">
   <ds:schemaRefs>
-    <ds:schemaRef ds:uri="http://schemas.microsoft.com/sharepoint/events"/>
+    <ds:schemaRef ds:uri="http://schemas.microsoft.com/office/2006/metadata/properties"/>
+    <ds:schemaRef ds:uri="http://schemas.microsoft.com/office/infopath/2007/PartnerControls"/>
+    <ds:schemaRef ds:uri="5ede5379-f79c-4964-9301-1140f96aa672"/>
+    <ds:schemaRef ds:uri="a435e5aa-5e81-42b9-b33b-4f939a73c4ef"/>
   </ds:schemaRefs>
 </ds:datastoreItem>
 </file>
@@ -2676,12 +2932,9 @@
 </file>
 
 <file path=customXml/itemProps4.xml><?xml version="1.0" encoding="utf-8"?>
-<ds:datastoreItem xmlns:ds="http://schemas.openxmlformats.org/officeDocument/2006/customXml" ds:itemID="{9016F33D-83FE-41D5-B7C0-0FD0691AD2F7}">
+<ds:datastoreItem xmlns:ds="http://schemas.openxmlformats.org/officeDocument/2006/customXml" ds:itemID="{A7544A28-05D4-4DA2-8F64-DC75AD5B82FA}">
   <ds:schemaRefs>
-    <ds:schemaRef ds:uri="http://schemas.microsoft.com/office/2006/metadata/properties"/>
-    <ds:schemaRef ds:uri="http://schemas.microsoft.com/office/infopath/2007/PartnerControls"/>
-    <ds:schemaRef ds:uri="5ede5379-f79c-4964-9301-1140f96aa672"/>
-    <ds:schemaRef ds:uri="a435e5aa-5e81-42b9-b33b-4f939a73c4ef"/>
+    <ds:schemaRef ds:uri="http://schemas.microsoft.com/sharepoint/events"/>
   </ds:schemaRefs>
 </ds:datastoreItem>
 </file>
</xml_diff>